<commit_message>
Used emo_large.conf file to extract 6000+ audio features of youTube dataset
</commit_message>
<xml_diff>
--- a/Feature Engineering/Audio/Steps for Audio feature extraction.docx
+++ b/Feature Engineering/Audio/Steps for Audio feature extraction.docx
@@ -89,6 +89,7 @@
             <w14:uncheckedState w14:val="2610" w14:font="MS Gothic"/>
           </w14:checkbox>
         </w:sdtPr>
+        <w:sdtEndPr/>
         <w:sdtContent>
           <w:r>
             <w:rPr>
@@ -210,6 +211,7 @@
             <w14:uncheckedState w14:val="2610" w14:font="MS Gothic"/>
           </w14:checkbox>
         </w:sdtPr>
+        <w:sdtEndPr/>
         <w:sdtContent>
           <w:r>
             <w:rPr>
@@ -428,6 +430,7 @@
             <w14:uncheckedState w14:val="2610" w14:font="MS Gothic"/>
           </w14:checkbox>
         </w:sdtPr>
+        <w:sdtEndPr/>
         <w:sdtContent>
           <w:r>
             <w:rPr>
@@ -487,6 +490,7 @@
             <w14:uncheckedState w14:val="2610" w14:font="MS Gothic"/>
           </w14:checkbox>
         </w:sdtPr>
+        <w:sdtEndPr/>
         <w:sdtContent>
           <w:r>
             <w:rPr>
@@ -547,11 +551,12 @@
           </w:rPr>
           <w:id w:val="783538663"/>
           <w14:checkbox>
-            <w14:checked w14:val="0"/>
+            <w14:checked w14:val="1"/>
             <w14:checkedState w14:val="2612" w14:font="MS Gothic"/>
             <w14:uncheckedState w14:val="2610" w14:font="MS Gothic"/>
           </w14:checkbox>
         </w:sdtPr>
+        <w:sdtEndPr/>
         <w:sdtContent>
           <w:r>
             <w:rPr>
@@ -562,7 +567,7 @@
               <w:sz w:val="24"/>
               <w:szCs w:val="24"/>
             </w:rPr>
-            <w:t>☐</w:t>
+            <w:t>☒</w:t>
           </w:r>
         </w:sdtContent>
       </w:sdt>
@@ -604,31 +609,7 @@
           <w:sz w:val="24"/>
           <w:szCs w:val="24"/>
         </w:rPr>
-        <w:t>sentimentAnnotations.xsl</w:t>
-      </w:r>
-      <w:proofErr w:type="gramStart"/>
-      <w:r>
-        <w:rPr>
-          <w:rFonts w:ascii="Times New Roman" w:eastAsia="Times New Roman" w:hAnsi="Times New Roman" w:cs="Times New Roman"/>
-          <w:b/>
-          <w:bCs/>
-          <w:color w:val="010101"/>
-          <w:sz w:val="24"/>
-          <w:szCs w:val="24"/>
-        </w:rPr>
-        <w:t>   (</w:t>
-      </w:r>
-      <w:proofErr w:type="gramEnd"/>
-      <w:r>
-        <w:rPr>
-          <w:rFonts w:ascii="Times New Roman" w:eastAsia="Times New Roman" w:hAnsi="Times New Roman" w:cs="Times New Roman"/>
-          <w:b/>
-          <w:bCs/>
-          <w:color w:val="010101"/>
-          <w:sz w:val="24"/>
-          <w:szCs w:val="24"/>
-        </w:rPr>
-        <w:t>path t</w:t>
+        <w:t>sentimentAnnotations.xsl   (path t</w:t>
       </w:r>
       <w:r>
         <w:rPr>
@@ -797,6 +778,7 @@
             <w14:uncheckedState w14:val="2610" w14:font="MS Gothic"/>
           </w14:checkbox>
         </w:sdtPr>
+        <w:sdtEndPr/>
         <w:sdtContent>
           <w:r>
             <w:rPr>
@@ -877,6 +859,7 @@
             <w14:uncheckedState w14:val="2610" w14:font="MS Gothic"/>
           </w14:checkbox>
         </w:sdtPr>
+        <w:sdtEndPr/>
         <w:sdtContent>
           <w:r>
             <w:rPr>
@@ -936,6 +919,7 @@
             <w14:uncheckedState w14:val="2610" w14:font="MS Gothic"/>
           </w14:checkbox>
         </w:sdtPr>
+        <w:sdtEndPr/>
         <w:sdtContent>
           <w:r>
             <w:rPr>
@@ -995,6 +979,7 @@
             <w14:uncheckedState w14:val="2610" w14:font="MS Gothic"/>
           </w14:checkbox>
         </w:sdtPr>
+        <w:sdtEndPr/>
         <w:sdtContent>
           <w:r>
             <w:rPr>
@@ -1060,6 +1045,7 @@
             <w14:uncheckedState w14:val="2610" w14:font="MS Gothic"/>
           </w14:checkbox>
         </w:sdtPr>
+        <w:sdtEndPr/>
         <w:sdtContent>
           <w:r>
             <w:rPr>
@@ -1141,6 +1127,7 @@
             <w14:uncheckedState w14:val="2610" w14:font="MS Gothic"/>
           </w14:checkbox>
         </w:sdtPr>
+        <w:sdtEndPr/>
         <w:sdtContent>
           <w:r>
             <w:rPr>
@@ -1200,6 +1187,7 @@
             <w14:uncheckedState w14:val="2610" w14:font="MS Gothic"/>
           </w14:checkbox>
         </w:sdtPr>
+        <w:sdtEndPr/>
         <w:sdtContent>
           <w:r>
             <w:rPr>
@@ -1276,6 +1264,7 @@
             <w14:uncheckedState w14:val="2610" w14:font="MS Gothic"/>
           </w14:checkbox>
         </w:sdtPr>
+        <w:sdtEndPr/>
         <w:sdtContent>
           <w:r>
             <w:rPr>

</xml_diff>